<commit_message>
Entrega de Ajustes de Validación del 11 de junio
</commit_message>
<xml_diff>
--- a/fuentes/CF1_AD.docx
+++ b/fuentes/CF1_AD.docx
@@ -265,7 +265,25 @@
                 <w:b w:val="0"/>
                 <w:color w:val="595959"/>
               </w:rPr>
-              <w:t>Señale en la columna Rta. Correcta con una (x) de acuerdo con las opciones presentadas.</w:t>
+              <w:t xml:space="preserve">Señale en la columna </w:t>
+            </w:r>
+            <w:proofErr w:type="spellStart"/>
+            <w:r>
+              <w:rPr>
+                <w:rFonts w:ascii="Calibri" w:eastAsia="Calibri" w:hAnsi="Calibri" w:cs="Calibri"/>
+                <w:b w:val="0"/>
+                <w:color w:val="595959"/>
+              </w:rPr>
+              <w:t>Rta</w:t>
+            </w:r>
+            <w:proofErr w:type="spellEnd"/>
+            <w:r>
+              <w:rPr>
+                <w:rFonts w:ascii="Calibri" w:eastAsia="Calibri" w:hAnsi="Calibri" w:cs="Calibri"/>
+                <w:b w:val="0"/>
+                <w:color w:val="595959"/>
+              </w:rPr>
+              <w:t>. Correcta con una (x) de acuerdo con las opciones presentadas.</w:t>
             </w:r>
           </w:p>
           <w:p>
@@ -643,7 +661,23 @@
                 <w:i/>
                 <w:color w:val="auto"/>
               </w:rPr>
-              <w:t>y somatotipo masculinos</w:t>
+              <w:t>y somatotipo</w:t>
+            </w:r>
+            <w:r>
+              <w:rPr>
+                <w:rFonts w:ascii="Calibri" w:eastAsia="Calibri" w:hAnsi="Calibri" w:cs="Calibri"/>
+                <w:i/>
+                <w:color w:val="auto"/>
+              </w:rPr>
+              <w:t>s</w:t>
+            </w:r>
+            <w:r>
+              <w:rPr>
+                <w:rFonts w:ascii="Calibri" w:eastAsia="Calibri" w:hAnsi="Calibri" w:cs="Calibri"/>
+                <w:i/>
+                <w:color w:val="auto"/>
+              </w:rPr>
+              <w:t xml:space="preserve"> masculinos</w:t>
             </w:r>
             <w:r>
               <w:rPr>
@@ -823,7 +857,7 @@
           <w:tcPr>
             <w:tcW w:w="6727" w:type="dxa"/>
             <w:gridSpan w:val="2"/>
-            <w:shd w:val="clear" w:color="auto" w:fill="FFFFFF"/>
+            <w:shd w:val="clear" w:color="auto" w:fill="FFFFFF" w:themeFill="background1"/>
           </w:tcPr>
           <w:p>
             <w:pPr>
@@ -846,7 +880,7 @@
         <w:tc>
           <w:tcPr>
             <w:tcW w:w="2160" w:type="dxa"/>
-            <w:shd w:val="clear" w:color="auto" w:fill="FFFFFF"/>
+            <w:shd w:val="clear" w:color="auto" w:fill="FFFFFF" w:themeFill="background1"/>
           </w:tcPr>
           <w:p>
             <w:pPr>
@@ -892,7 +926,7 @@
           <w:tcPr>
             <w:tcW w:w="6727" w:type="dxa"/>
             <w:gridSpan w:val="2"/>
-            <w:shd w:val="clear" w:color="auto" w:fill="FFFFFF"/>
+            <w:shd w:val="clear" w:color="auto" w:fill="FFFFFF" w:themeFill="background1"/>
           </w:tcPr>
           <w:p>
             <w:pPr>
@@ -915,7 +949,7 @@
         <w:tc>
           <w:tcPr>
             <w:tcW w:w="2160" w:type="dxa"/>
-            <w:shd w:val="clear" w:color="auto" w:fill="FFFFFF"/>
+            <w:shd w:val="clear" w:color="auto" w:fill="FFFFFF" w:themeFill="background1"/>
           </w:tcPr>
           <w:p>
             <w:pPr>
@@ -969,7 +1003,7 @@
           <w:tcPr>
             <w:tcW w:w="7620" w:type="dxa"/>
             <w:gridSpan w:val="2"/>
-            <w:shd w:val="clear" w:color="auto" w:fill="FFFFFF"/>
+            <w:shd w:val="clear" w:color="auto" w:fill="FFFFFF" w:themeFill="background1"/>
           </w:tcPr>
           <w:p>
             <w:pPr>
@@ -1031,7 +1065,7 @@
           <w:tcPr>
             <w:tcW w:w="7620" w:type="dxa"/>
             <w:gridSpan w:val="2"/>
-            <w:shd w:val="clear" w:color="auto" w:fill="FFFFFF"/>
+            <w:shd w:val="clear" w:color="auto" w:fill="FFFFFF" w:themeFill="background1"/>
           </w:tcPr>
           <w:p>
             <w:pPr>
@@ -1146,7 +1180,7 @@
           <w:tcPr>
             <w:tcW w:w="6727" w:type="dxa"/>
             <w:gridSpan w:val="2"/>
-            <w:shd w:val="clear" w:color="auto" w:fill="FFFFFF"/>
+            <w:shd w:val="clear" w:color="auto" w:fill="FFFFFF" w:themeFill="background1"/>
           </w:tcPr>
           <w:p>
             <w:pPr>
@@ -1169,7 +1203,7 @@
         <w:tc>
           <w:tcPr>
             <w:tcW w:w="2160" w:type="dxa"/>
-            <w:shd w:val="clear" w:color="auto" w:fill="FFFFFF"/>
+            <w:shd w:val="clear" w:color="auto" w:fill="FFFFFF" w:themeFill="background1"/>
           </w:tcPr>
           <w:p>
             <w:pPr>
@@ -1222,7 +1256,7 @@
           <w:tcPr>
             <w:tcW w:w="6727" w:type="dxa"/>
             <w:gridSpan w:val="2"/>
-            <w:shd w:val="clear" w:color="auto" w:fill="FFFFFF"/>
+            <w:shd w:val="clear" w:color="auto" w:fill="FFFFFF" w:themeFill="background1"/>
           </w:tcPr>
           <w:p>
             <w:pPr>
@@ -1245,7 +1279,7 @@
         <w:tc>
           <w:tcPr>
             <w:tcW w:w="2160" w:type="dxa"/>
-            <w:shd w:val="clear" w:color="auto" w:fill="FFFFFF"/>
+            <w:shd w:val="clear" w:color="auto" w:fill="FFFFFF" w:themeFill="background1"/>
           </w:tcPr>
           <w:p>
             <w:pPr>
@@ -1292,7 +1326,7 @@
           <w:tcPr>
             <w:tcW w:w="7620" w:type="dxa"/>
             <w:gridSpan w:val="2"/>
-            <w:shd w:val="clear" w:color="auto" w:fill="FFFFFF"/>
+            <w:shd w:val="clear" w:color="auto" w:fill="FFFFFF" w:themeFill="background1"/>
           </w:tcPr>
           <w:p>
             <w:pPr>
@@ -1353,7 +1387,7 @@
           <w:tcPr>
             <w:tcW w:w="7620" w:type="dxa"/>
             <w:gridSpan w:val="2"/>
-            <w:shd w:val="clear" w:color="auto" w:fill="FFFFFF"/>
+            <w:shd w:val="clear" w:color="auto" w:fill="FFFFFF" w:themeFill="background1"/>
           </w:tcPr>
           <w:p>
             <w:pPr>
@@ -1468,7 +1502,7 @@
           <w:tcPr>
             <w:tcW w:w="6727" w:type="dxa"/>
             <w:gridSpan w:val="2"/>
-            <w:shd w:val="clear" w:color="auto" w:fill="FFFFFF"/>
+            <w:shd w:val="clear" w:color="auto" w:fill="FFFFFF" w:themeFill="background1"/>
           </w:tcPr>
           <w:p>
             <w:pPr>
@@ -1491,7 +1525,7 @@
         <w:tc>
           <w:tcPr>
             <w:tcW w:w="2160" w:type="dxa"/>
-            <w:shd w:val="clear" w:color="auto" w:fill="FFFFFF"/>
+            <w:shd w:val="clear" w:color="auto" w:fill="FFFFFF" w:themeFill="background1"/>
           </w:tcPr>
           <w:p>
             <w:pPr>
@@ -1545,7 +1579,7 @@
           <w:tcPr>
             <w:tcW w:w="6727" w:type="dxa"/>
             <w:gridSpan w:val="2"/>
-            <w:shd w:val="clear" w:color="auto" w:fill="FFFFFF"/>
+            <w:shd w:val="clear" w:color="auto" w:fill="FFFFFF" w:themeFill="background1"/>
           </w:tcPr>
           <w:p>
             <w:pPr>
@@ -1568,7 +1602,7 @@
         <w:tc>
           <w:tcPr>
             <w:tcW w:w="2160" w:type="dxa"/>
-            <w:shd w:val="clear" w:color="auto" w:fill="FFFFFF"/>
+            <w:shd w:val="clear" w:color="auto" w:fill="FFFFFF" w:themeFill="background1"/>
           </w:tcPr>
           <w:p>
             <w:pPr>
@@ -1614,7 +1648,7 @@
           <w:tcPr>
             <w:tcW w:w="7620" w:type="dxa"/>
             <w:gridSpan w:val="2"/>
-            <w:shd w:val="clear" w:color="auto" w:fill="FFFFFF"/>
+            <w:shd w:val="clear" w:color="auto" w:fill="FFFFFF" w:themeFill="background1"/>
           </w:tcPr>
           <w:p>
             <w:pPr>
@@ -1676,7 +1710,7 @@
           <w:tcPr>
             <w:tcW w:w="7620" w:type="dxa"/>
             <w:gridSpan w:val="2"/>
-            <w:shd w:val="clear" w:color="auto" w:fill="FFFFFF"/>
+            <w:shd w:val="clear" w:color="auto" w:fill="FFFFFF" w:themeFill="background1"/>
           </w:tcPr>
           <w:p>
             <w:pPr>
@@ -1791,7 +1825,7 @@
           <w:tcPr>
             <w:tcW w:w="6727" w:type="dxa"/>
             <w:gridSpan w:val="2"/>
-            <w:shd w:val="clear" w:color="auto" w:fill="FFFFFF"/>
+            <w:shd w:val="clear" w:color="auto" w:fill="FFFFFF" w:themeFill="background1"/>
           </w:tcPr>
           <w:p>
             <w:pPr>
@@ -1814,7 +1848,7 @@
         <w:tc>
           <w:tcPr>
             <w:tcW w:w="2160" w:type="dxa"/>
-            <w:shd w:val="clear" w:color="auto" w:fill="FFFFFF"/>
+            <w:shd w:val="clear" w:color="auto" w:fill="FFFFFF" w:themeFill="background1"/>
           </w:tcPr>
           <w:p>
             <w:pPr>
@@ -1867,7 +1901,7 @@
           <w:tcPr>
             <w:tcW w:w="6727" w:type="dxa"/>
             <w:gridSpan w:val="2"/>
-            <w:shd w:val="clear" w:color="auto" w:fill="FFFFFF"/>
+            <w:shd w:val="clear" w:color="auto" w:fill="FFFFFF" w:themeFill="background1"/>
           </w:tcPr>
           <w:p>
             <w:pPr>
@@ -1890,7 +1924,7 @@
         <w:tc>
           <w:tcPr>
             <w:tcW w:w="2160" w:type="dxa"/>
-            <w:shd w:val="clear" w:color="auto" w:fill="FFFFFF"/>
+            <w:shd w:val="clear" w:color="auto" w:fill="FFFFFF" w:themeFill="background1"/>
           </w:tcPr>
           <w:p>
             <w:pPr>
@@ -1936,7 +1970,7 @@
           <w:tcPr>
             <w:tcW w:w="7620" w:type="dxa"/>
             <w:gridSpan w:val="2"/>
-            <w:shd w:val="clear" w:color="auto" w:fill="FFFFFF"/>
+            <w:shd w:val="clear" w:color="auto" w:fill="FFFFFF" w:themeFill="background1"/>
           </w:tcPr>
           <w:p>
             <w:pPr>
@@ -1997,7 +2031,7 @@
           <w:tcPr>
             <w:tcW w:w="7620" w:type="dxa"/>
             <w:gridSpan w:val="2"/>
-            <w:shd w:val="clear" w:color="auto" w:fill="FFFFFF"/>
+            <w:shd w:val="clear" w:color="auto" w:fill="FFFFFF" w:themeFill="background1"/>
           </w:tcPr>
           <w:p>
             <w:pPr>
@@ -2254,7 +2288,7 @@
           <w:tcPr>
             <w:tcW w:w="7620" w:type="dxa"/>
             <w:gridSpan w:val="2"/>
-            <w:shd w:val="clear" w:color="auto" w:fill="FFFFFF"/>
+            <w:shd w:val="clear" w:color="auto" w:fill="FFFFFF" w:themeFill="background1"/>
           </w:tcPr>
           <w:p>
             <w:pPr>
@@ -2316,7 +2350,7 @@
           <w:tcPr>
             <w:tcW w:w="7620" w:type="dxa"/>
             <w:gridSpan w:val="2"/>
-            <w:shd w:val="clear" w:color="auto" w:fill="FFFFFF"/>
+            <w:shd w:val="clear" w:color="auto" w:fill="FFFFFF" w:themeFill="background1"/>
           </w:tcPr>
           <w:p>
             <w:pPr>
@@ -2574,7 +2608,7 @@
           <w:tcPr>
             <w:tcW w:w="7620" w:type="dxa"/>
             <w:gridSpan w:val="2"/>
-            <w:shd w:val="clear" w:color="auto" w:fill="FFFFFF"/>
+            <w:shd w:val="clear" w:color="auto" w:fill="FFFFFF" w:themeFill="background1"/>
           </w:tcPr>
           <w:p>
             <w:pPr>
@@ -2635,7 +2669,7 @@
           <w:tcPr>
             <w:tcW w:w="7620" w:type="dxa"/>
             <w:gridSpan w:val="2"/>
-            <w:shd w:val="clear" w:color="auto" w:fill="FFFFFF"/>
+            <w:shd w:val="clear" w:color="auto" w:fill="FFFFFF" w:themeFill="background1"/>
           </w:tcPr>
           <w:p>
             <w:pPr>
@@ -2757,7 +2791,7 @@
           <w:tcPr>
             <w:tcW w:w="6727" w:type="dxa"/>
             <w:gridSpan w:val="2"/>
-            <w:shd w:val="clear" w:color="auto" w:fill="FFFFFF"/>
+            <w:shd w:val="clear" w:color="auto" w:fill="FFFFFF" w:themeFill="background1"/>
           </w:tcPr>
           <w:p>
             <w:pPr>
@@ -2780,7 +2814,7 @@
         <w:tc>
           <w:tcPr>
             <w:tcW w:w="2160" w:type="dxa"/>
-            <w:shd w:val="clear" w:color="auto" w:fill="FFFFFF"/>
+            <w:shd w:val="clear" w:color="auto" w:fill="FFFFFF" w:themeFill="background1"/>
           </w:tcPr>
           <w:p>
             <w:pPr>
@@ -2825,7 +2859,7 @@
           <w:tcPr>
             <w:tcW w:w="6727" w:type="dxa"/>
             <w:gridSpan w:val="2"/>
-            <w:shd w:val="clear" w:color="auto" w:fill="FFFFFF"/>
+            <w:shd w:val="clear" w:color="auto" w:fill="FFFFFF" w:themeFill="background1"/>
           </w:tcPr>
           <w:p>
             <w:pPr>
@@ -2848,7 +2882,7 @@
         <w:tc>
           <w:tcPr>
             <w:tcW w:w="2160" w:type="dxa"/>
-            <w:shd w:val="clear" w:color="auto" w:fill="FFFFFF"/>
+            <w:shd w:val="clear" w:color="auto" w:fill="FFFFFF" w:themeFill="background1"/>
           </w:tcPr>
           <w:p>
             <w:pPr>
@@ -2901,7 +2935,7 @@
           <w:tcPr>
             <w:tcW w:w="7620" w:type="dxa"/>
             <w:gridSpan w:val="2"/>
-            <w:shd w:val="clear" w:color="auto" w:fill="FFFFFF"/>
+            <w:shd w:val="clear" w:color="auto" w:fill="FFFFFF" w:themeFill="background1"/>
           </w:tcPr>
           <w:p>
             <w:pPr>
@@ -2963,7 +2997,7 @@
           <w:tcPr>
             <w:tcW w:w="7620" w:type="dxa"/>
             <w:gridSpan w:val="2"/>
-            <w:shd w:val="clear" w:color="auto" w:fill="FFFFFF"/>
+            <w:shd w:val="clear" w:color="auto" w:fill="FFFFFF" w:themeFill="background1"/>
           </w:tcPr>
           <w:p>
             <w:pPr>
@@ -3080,7 +3114,7 @@
           <w:tcPr>
             <w:tcW w:w="6727" w:type="dxa"/>
             <w:gridSpan w:val="2"/>
-            <w:shd w:val="clear" w:color="auto" w:fill="FFFFFF"/>
+            <w:shd w:val="clear" w:color="auto" w:fill="FFFFFF" w:themeFill="background1"/>
           </w:tcPr>
           <w:p>
             <w:pPr>
@@ -3103,7 +3137,7 @@
         <w:tc>
           <w:tcPr>
             <w:tcW w:w="2160" w:type="dxa"/>
-            <w:shd w:val="clear" w:color="auto" w:fill="FFFFFF"/>
+            <w:shd w:val="clear" w:color="auto" w:fill="FFFFFF" w:themeFill="background1"/>
           </w:tcPr>
           <w:p>
             <w:pPr>
@@ -3156,7 +3190,7 @@
           <w:tcPr>
             <w:tcW w:w="6727" w:type="dxa"/>
             <w:gridSpan w:val="2"/>
-            <w:shd w:val="clear" w:color="auto" w:fill="FFFFFF"/>
+            <w:shd w:val="clear" w:color="auto" w:fill="FFFFFF" w:themeFill="background1"/>
           </w:tcPr>
           <w:p>
             <w:pPr>
@@ -3179,7 +3213,7 @@
         <w:tc>
           <w:tcPr>
             <w:tcW w:w="2160" w:type="dxa"/>
-            <w:shd w:val="clear" w:color="auto" w:fill="FFFFFF"/>
+            <w:shd w:val="clear" w:color="auto" w:fill="FFFFFF" w:themeFill="background1"/>
           </w:tcPr>
           <w:p>
             <w:pPr>
@@ -3225,7 +3259,7 @@
           <w:tcPr>
             <w:tcW w:w="7620" w:type="dxa"/>
             <w:gridSpan w:val="2"/>
-            <w:shd w:val="clear" w:color="auto" w:fill="FFFFFF"/>
+            <w:shd w:val="clear" w:color="auto" w:fill="FFFFFF" w:themeFill="background1"/>
           </w:tcPr>
           <w:p>
             <w:pPr>
@@ -3286,7 +3320,7 @@
           <w:tcPr>
             <w:tcW w:w="7620" w:type="dxa"/>
             <w:gridSpan w:val="2"/>
-            <w:shd w:val="clear" w:color="auto" w:fill="FFFFFF"/>
+            <w:shd w:val="clear" w:color="auto" w:fill="FFFFFF" w:themeFill="background1"/>
           </w:tcPr>
           <w:p>
             <w:pPr>
@@ -3402,7 +3436,7 @@
           <w:tcPr>
             <w:tcW w:w="6727" w:type="dxa"/>
             <w:gridSpan w:val="2"/>
-            <w:shd w:val="clear" w:color="auto" w:fill="FFFFFF"/>
+            <w:shd w:val="clear" w:color="auto" w:fill="FFFFFF" w:themeFill="background1"/>
           </w:tcPr>
           <w:p>
             <w:pPr>
@@ -3425,7 +3459,7 @@
         <w:tc>
           <w:tcPr>
             <w:tcW w:w="2160" w:type="dxa"/>
-            <w:shd w:val="clear" w:color="auto" w:fill="FFFFFF"/>
+            <w:shd w:val="clear" w:color="auto" w:fill="FFFFFF" w:themeFill="background1"/>
           </w:tcPr>
           <w:p>
             <w:pPr>
@@ -3471,7 +3505,7 @@
           <w:tcPr>
             <w:tcW w:w="6727" w:type="dxa"/>
             <w:gridSpan w:val="2"/>
-            <w:shd w:val="clear" w:color="auto" w:fill="FFFFFF"/>
+            <w:shd w:val="clear" w:color="auto" w:fill="FFFFFF" w:themeFill="background1"/>
           </w:tcPr>
           <w:p>
             <w:pPr>
@@ -3494,7 +3528,7 @@
         <w:tc>
           <w:tcPr>
             <w:tcW w:w="2160" w:type="dxa"/>
-            <w:shd w:val="clear" w:color="auto" w:fill="FFFFFF"/>
+            <w:shd w:val="clear" w:color="auto" w:fill="FFFFFF" w:themeFill="background1"/>
           </w:tcPr>
           <w:p>
             <w:pPr>
@@ -3548,7 +3582,7 @@
           <w:tcPr>
             <w:tcW w:w="7620" w:type="dxa"/>
             <w:gridSpan w:val="2"/>
-            <w:shd w:val="clear" w:color="auto" w:fill="FFFFFF"/>
+            <w:shd w:val="clear" w:color="auto" w:fill="FFFFFF" w:themeFill="background1"/>
           </w:tcPr>
           <w:p>
             <w:pPr>
@@ -3610,7 +3644,7 @@
           <w:tcPr>
             <w:tcW w:w="7620" w:type="dxa"/>
             <w:gridSpan w:val="2"/>
-            <w:shd w:val="clear" w:color="auto" w:fill="FFFFFF"/>
+            <w:shd w:val="clear" w:color="auto" w:fill="FFFFFF" w:themeFill="background1"/>
           </w:tcPr>
           <w:p>
             <w:pPr>
@@ -3725,7 +3759,7 @@
           <w:tcPr>
             <w:tcW w:w="6727" w:type="dxa"/>
             <w:gridSpan w:val="2"/>
-            <w:shd w:val="clear" w:color="auto" w:fill="FFFFFF"/>
+            <w:shd w:val="clear" w:color="auto" w:fill="FFFFFF" w:themeFill="background1"/>
           </w:tcPr>
           <w:p>
             <w:pPr>
@@ -3748,7 +3782,7 @@
         <w:tc>
           <w:tcPr>
             <w:tcW w:w="2160" w:type="dxa"/>
-            <w:shd w:val="clear" w:color="auto" w:fill="FFFFFF"/>
+            <w:shd w:val="clear" w:color="auto" w:fill="FFFFFF" w:themeFill="background1"/>
           </w:tcPr>
           <w:p>
             <w:pPr>
@@ -3793,7 +3827,7 @@
           <w:tcPr>
             <w:tcW w:w="6727" w:type="dxa"/>
             <w:gridSpan w:val="2"/>
-            <w:shd w:val="clear" w:color="auto" w:fill="FFFFFF"/>
+            <w:shd w:val="clear" w:color="auto" w:fill="FFFFFF" w:themeFill="background1"/>
           </w:tcPr>
           <w:p>
             <w:pPr>
@@ -3816,7 +3850,7 @@
         <w:tc>
           <w:tcPr>
             <w:tcW w:w="2160" w:type="dxa"/>
-            <w:shd w:val="clear" w:color="auto" w:fill="FFFFFF"/>
+            <w:shd w:val="clear" w:color="auto" w:fill="FFFFFF" w:themeFill="background1"/>
           </w:tcPr>
           <w:p>
             <w:pPr>
@@ -3870,7 +3904,7 @@
           <w:tcPr>
             <w:tcW w:w="7620" w:type="dxa"/>
             <w:gridSpan w:val="2"/>
-            <w:shd w:val="clear" w:color="auto" w:fill="FFFFFF"/>
+            <w:shd w:val="clear" w:color="auto" w:fill="FFFFFF" w:themeFill="background1"/>
           </w:tcPr>
           <w:p>
             <w:pPr>
@@ -3931,7 +3965,7 @@
           <w:tcPr>
             <w:tcW w:w="7620" w:type="dxa"/>
             <w:gridSpan w:val="2"/>
-            <w:shd w:val="clear" w:color="auto" w:fill="FFFFFF"/>
+            <w:shd w:val="clear" w:color="auto" w:fill="FFFFFF" w:themeFill="background1"/>
           </w:tcPr>
           <w:p>
             <w:pPr>
@@ -4038,13 +4072,15 @@
               <w:rPr>
                 <w:rFonts w:ascii="Calibri" w:eastAsia="Calibri" w:hAnsi="Calibri" w:cs="Calibri"/>
                 <w:i/>
-                <w:color w:val="auto"/>
-              </w:rPr>
-            </w:pPr>
-            <w:r>
-              <w:rPr>
-                <w:rFonts w:ascii="Calibri" w:eastAsia="Calibri" w:hAnsi="Calibri" w:cs="Calibri"/>
-                <w:i/>
+                <w:iCs/>
+                <w:color w:val="auto"/>
+              </w:rPr>
+            </w:pPr>
+            <w:r>
+              <w:rPr>
+                <w:rFonts w:ascii="Calibri" w:eastAsia="Calibri" w:hAnsi="Calibri" w:cs="Calibri"/>
+                <w:i/>
+                <w:iCs/>
                 <w:color w:val="auto"/>
               </w:rPr>
               <w:t>¡Felicidades! Ha demostrad</w:t>
@@ -4053,14 +4089,34 @@
               <w:rPr>
                 <w:rFonts w:ascii="Calibri" w:eastAsia="Calibri" w:hAnsi="Calibri" w:cs="Calibri"/>
                 <w:i/>
-                <w:color w:val="auto"/>
-              </w:rPr>
-              <w:t xml:space="preserve">o un gran conocimiento sobre La </w:t>
-            </w:r>
-            <w:r>
-              <w:rPr>
-                <w:rFonts w:ascii="Calibri" w:eastAsia="Calibri" w:hAnsi="Calibri" w:cs="Calibri"/>
-                <w:i/>
+                <w:iCs/>
+                <w:color w:val="auto"/>
+              </w:rPr>
+              <w:t xml:space="preserve">o un gran conocimiento sobre </w:t>
+            </w:r>
+            <w:r>
+              <w:rPr>
+                <w:rFonts w:ascii="Calibri" w:eastAsia="Calibri" w:hAnsi="Calibri" w:cs="Calibri"/>
+                <w:i/>
+                <w:iCs/>
+                <w:color w:val="auto"/>
+              </w:rPr>
+              <w:t>l</w:t>
+            </w:r>
+            <w:r>
+              <w:rPr>
+                <w:rFonts w:ascii="Calibri" w:eastAsia="Calibri" w:hAnsi="Calibri" w:cs="Calibri"/>
+                <w:i/>
+                <w:iCs/>
+                <w:color w:val="auto"/>
+              </w:rPr>
+              <w:t xml:space="preserve">a </w:t>
+            </w:r>
+            <w:r>
+              <w:rPr>
+                <w:rFonts w:ascii="Calibri" w:eastAsia="Calibri" w:hAnsi="Calibri" w:cs="Calibri"/>
+                <w:i/>
+                <w:iCs/>
                 <w:color w:val="auto"/>
               </w:rPr>
               <w:t>“</w:t>
@@ -4069,6 +4125,7 @@
               <w:rPr>
                 <w:rFonts w:ascii="Calibri" w:eastAsia="Calibri" w:hAnsi="Calibri" w:cs="Calibri"/>
                 <w:i/>
+                <w:iCs/>
                 <w:color w:val="auto"/>
               </w:rPr>
               <w:t>Estructura Corporal Masculina</w:t>
@@ -4077,6 +4134,7 @@
               <w:rPr>
                 <w:rFonts w:ascii="Calibri" w:eastAsia="Calibri" w:hAnsi="Calibri" w:cs="Calibri"/>
                 <w:i/>
+                <w:iCs/>
                 <w:color w:val="auto"/>
               </w:rPr>
               <w:t>”</w:t>
@@ -4085,6 +4143,7 @@
               <w:rPr>
                 <w:rFonts w:ascii="Calibri" w:eastAsia="Calibri" w:hAnsi="Calibri" w:cs="Calibri"/>
                 <w:i/>
+                <w:iCs/>
                 <w:color w:val="auto"/>
               </w:rPr>
               <w:t>. ¡Continúe aprendiendo y explorando este apasionante tema!</w:t>
@@ -4800,9 +4859,9 @@
             </wp:anchor>
           </w:drawing>
         </mc:Choice>
-        <mc:Fallback>
+        <mc:Fallback xmlns:a="http://schemas.openxmlformats.org/drawingml/2006/main" xmlns:pic="http://schemas.openxmlformats.org/drawingml/2006/picture">
           <w:pict>
-            <v:rect w14:anchorId="4CD7B852" id="Rectángulo 1" o:spid="_x0000_s1026" style="position:absolute;margin-left:-54pt;margin-top:-14.4pt;width:460.5pt;height:112.3pt;z-index:251659264;visibility:visible;mso-wrap-style:square;mso-wrap-distance-left:9pt;mso-wrap-distance-top:3.6pt;mso-wrap-distance-right:9pt;mso-wrap-distance-bottom:3.6pt;mso-position-horizontal:absolute;mso-position-horizontal-relative:text;mso-position-vertical:absolute;mso-position-vertical-relative:text;v-text-anchor:top" o:gfxdata="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" filled="f" stroked="f">
+            <v:rect id="Rectángulo 1" style="position:absolute;margin-left:-54pt;margin-top:-14.4pt;width:460.5pt;height:112.3pt;z-index:251659264;visibility:visible;mso-wrap-style:square;mso-wrap-distance-left:9pt;mso-wrap-distance-top:3.6pt;mso-wrap-distance-right:9pt;mso-wrap-distance-bottom:3.6pt;mso-position-horizontal:absolute;mso-position-horizontal-relative:text;mso-position-vertical:absolute;mso-position-vertical-relative:text;v-text-anchor:top" o:spid="_x0000_s1026" filled="f" stroked="f" w14:anchorId="4CD7B852" o:gfxdata="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">
               <v:textbox inset="2.53958mm,1.2694mm,2.53958mm,1.2694mm">
                 <w:txbxContent>
                   <w:p>
@@ -6203,17 +6262,6 @@
 </file>
 
 <file path=customXml/item1.xml><?xml version="1.0" encoding="utf-8"?>
-<p:properties xmlns:p="http://schemas.microsoft.com/office/2006/metadata/properties" xmlns:xsi="http://www.w3.org/2001/XMLSchema-instance" xmlns:pc="http://schemas.microsoft.com/office/infopath/2007/PartnerControls">
-  <documentManagement>
-    <TaxCatchAll xmlns="cb45339b-ced9-4d0d-8f64-77573914d53b" xsi:nil="true"/>
-    <lcf76f155ced4ddcb4097134ff3c332f xmlns="43a3ca16-9c26-4813-b83f-4aec9927b43f">
-      <Terms xmlns="http://schemas.microsoft.com/office/infopath/2007/PartnerControls"/>
-    </lcf76f155ced4ddcb4097134ff3c332f>
-  </documentManagement>
-</p:properties>
-</file>
-
-<file path=customXml/item2.xml><?xml version="1.0" encoding="utf-8"?>
 <?mso-contentType ?>
 <FormTemplates xmlns="http://schemas.microsoft.com/sharepoint/v3/contenttype/forms">
   <Display>DocumentLibraryForm</Display>
@@ -6222,7 +6270,7 @@
 </FormTemplates>
 </file>
 
-<file path=customXml/item3.xml><?xml version="1.0" encoding="utf-8"?>
+<file path=customXml/item2.xml><?xml version="1.0" encoding="utf-8"?>
 <ct:contentTypeSchema xmlns:ct="http://schemas.microsoft.com/office/2006/metadata/contentType" xmlns:ma="http://schemas.microsoft.com/office/2006/metadata/properties/metaAttributes" ct:_="" ma:_="" ma:contentTypeName="Documento" ma:contentTypeID="0x01010049282E1EDBE9234EA9E6D38F720E265F" ma:contentTypeVersion="15" ma:contentTypeDescription="Crear nuevo documento." ma:contentTypeScope="" ma:versionID="b31c7aa9eaf043a08b87120b3c4916e3">
   <xsd:schema xmlns:xsd="http://www.w3.org/2001/XMLSchema" xmlns:xs="http://www.w3.org/2001/XMLSchema" xmlns:p="http://schemas.microsoft.com/office/2006/metadata/properties" xmlns:ns2="cb45339b-ced9-4d0d-8f64-77573914d53b" xmlns:ns3="43a3ca16-9c26-4813-b83f-4aec9927b43f" targetNamespace="http://schemas.microsoft.com/office/2006/metadata/properties" ma:root="true" ma:fieldsID="3533d065b04d75c457075bc55f1f5315" ns2:_="" ns3:_="">
     <xsd:import namespace="cb45339b-ced9-4d0d-8f64-77573914d53b"/>
@@ -6457,18 +6505,18 @@
 </ct:contentTypeSchema>
 </file>
 
-<file path=customXml/itemProps1.xml><?xml version="1.0" encoding="utf-8"?>
-<ds:datastoreItem xmlns:ds="http://schemas.openxmlformats.org/officeDocument/2006/customXml" ds:itemID="{29AB67F1-8FF3-4B7A-94A8-FAC388E5205B}">
-  <ds:schemaRefs>
-    <ds:schemaRef ds:uri="http://schemas.microsoft.com/office/2006/metadata/properties"/>
-    <ds:schemaRef ds:uri="http://schemas.microsoft.com/office/infopath/2007/PartnerControls"/>
-    <ds:schemaRef ds:uri="cb45339b-ced9-4d0d-8f64-77573914d53b"/>
-    <ds:schemaRef ds:uri="43a3ca16-9c26-4813-b83f-4aec9927b43f"/>
-  </ds:schemaRefs>
-</ds:datastoreItem>
+<file path=customXml/item3.xml><?xml version="1.0" encoding="utf-8"?>
+<p:properties xmlns:p="http://schemas.microsoft.com/office/2006/metadata/properties" xmlns:xsi="http://www.w3.org/2001/XMLSchema-instance" xmlns:pc="http://schemas.microsoft.com/office/infopath/2007/PartnerControls">
+  <documentManagement>
+    <TaxCatchAll xmlns="cb45339b-ced9-4d0d-8f64-77573914d53b" xsi:nil="true"/>
+    <lcf76f155ced4ddcb4097134ff3c332f xmlns="43a3ca16-9c26-4813-b83f-4aec9927b43f">
+      <Terms xmlns="http://schemas.microsoft.com/office/infopath/2007/PartnerControls"/>
+    </lcf76f155ced4ddcb4097134ff3c332f>
+  </documentManagement>
+</p:properties>
 </file>
 
-<file path=customXml/itemProps2.xml><?xml version="1.0" encoding="utf-8"?>
+<file path=customXml/itemProps1.xml><?xml version="1.0" encoding="utf-8"?>
 <ds:datastoreItem xmlns:ds="http://schemas.openxmlformats.org/officeDocument/2006/customXml" ds:itemID="{D91356B1-0FB8-448B-A74D-2FF735E0C29A}">
   <ds:schemaRefs>
     <ds:schemaRef ds:uri="http://schemas.microsoft.com/sharepoint/v3/contenttype/forms"/>
@@ -6476,7 +6524,7 @@
 </ds:datastoreItem>
 </file>
 
-<file path=customXml/itemProps3.xml><?xml version="1.0" encoding="utf-8"?>
+<file path=customXml/itemProps2.xml><?xml version="1.0" encoding="utf-8"?>
 <ds:datastoreItem xmlns:ds="http://schemas.openxmlformats.org/officeDocument/2006/customXml" ds:itemID="{82A1B0D9-4BAE-45AB-8F18-10BE4B4D6022}">
   <ds:schemaRefs>
     <ds:schemaRef ds:uri="http://schemas.microsoft.com/office/2006/metadata/contentType"/>
@@ -6493,4 +6541,15 @@
     <ds:schemaRef ds:uri="http://schemas.microsoft.com/internal/obd"/>
   </ds:schemaRefs>
 </ds:datastoreItem>
+</file>
+
+<file path=customXml/itemProps3.xml><?xml version="1.0" encoding="utf-8"?>
+<ds:datastoreItem xmlns:ds="http://schemas.openxmlformats.org/officeDocument/2006/customXml" ds:itemID="{29AB67F1-8FF3-4B7A-94A8-FAC388E5205B}">
+  <ds:schemaRefs>
+    <ds:schemaRef ds:uri="http://schemas.microsoft.com/office/2006/metadata/properties"/>
+    <ds:schemaRef ds:uri="http://schemas.microsoft.com/office/infopath/2007/PartnerControls"/>
+    <ds:schemaRef ds:uri="cb45339b-ced9-4d0d-8f64-77573914d53b"/>
+    <ds:schemaRef ds:uri="43a3ca16-9c26-4813-b83f-4aec9927b43f"/>
+  </ds:schemaRefs>
+</ds:datastoreItem>
 </file>
</xml_diff>